<commit_message>
More on identity sync
</commit_message>
<xml_diff>
--- a/Notes.docx
+++ b/Notes.docx
@@ -979,6 +979,10 @@
         <w:br/>
         <w:t>For this, we’d need custom domain for Azure AD tenant (not .onmicrosoft.com)</w:t>
       </w:r>
+      <w:r>
+        <w:br/>
+        <w:t>Good idea to have 2 domain member servers (one for staging, if the primary goes down, just use that)</w:t>
+      </w:r>
     </w:p>
     <w:p>
       <w:pPr>
@@ -1011,6 +1015,16 @@
       </w:r>
       <w:r>
         <w:br/>
+        <w:t xml:space="preserve">(this is fast, easy, but passwords can get out of sync if user changes) </w:t>
+      </w:r>
+      <w:r>
+        <w:sym w:font="Wingdings" w:char="F0E0"/>
+      </w:r>
+      <w:r>
+        <w:t xml:space="preserve"> enable password writeback</w:t>
+      </w:r>
+      <w:r>
+        <w:br/>
         <w:t>vs</w:t>
       </w:r>
       <w:r>
@@ -1043,6 +1057,19 @@
       </w:r>
       <w:r>
         <w:br/>
+        <w:t xml:space="preserve">(not really an SSO, just auth system uses SAML [Security Assertion Markup Language] between two different identity stores </w:t>
+      </w:r>
+      <w:r>
+        <w:sym w:font="Wingdings" w:char="F0E0"/>
+      </w:r>
+      <w:r>
+        <w:t xml:space="preserve"> this trust is setup when defining local AD and Azure AD</w:t>
+      </w:r>
+      <w:r>
+        <w:br/>
+      </w:r>
+      <w:r>
+        <w:lastRenderedPageBreak/>
         <w:t>vs</w:t>
       </w:r>
       <w:r>
@@ -1062,11 +1089,7 @@
       </w:r>
       <w:r>
         <w:br/>
-        <w:t xml:space="preserve">Seamless Single sign on: created a computer account (AZUREADSSOACC) on premise. Local Kerberos for auth (Kerberos tickets, not password hashes) to travel between on premise and </w:t>
-      </w:r>
-      <w:r>
-        <w:lastRenderedPageBreak/>
-        <w:t>cloud</w:t>
+        <w:t>Seamless Single sign on: created a computer account (AZUREADSSOACC) on premise. Local Kerberos for auth (Kerberos tickets, not password hashes) to travel between on premise and cloud</w:t>
       </w:r>
       <w:r>
         <w:br/>
@@ -1088,9 +1111,6 @@
           <w:ilvl w:val="0"/>
           <w:numId w:val="1"/>
         </w:numPr>
-        <w:pBdr>
-          <w:bottom w:val="single" w:sz="6" w:space="1" w:color="auto"/>
-        </w:pBdr>
       </w:pPr>
       <w:r>
         <w:t>How to change password here? Go to myapps.microsoft.com and do it here</w:t>
@@ -1108,25 +1128,58 @@
       <w:r>
         <w:t>: Azure Ad Premium P1, P2</w:t>
       </w:r>
-    </w:p>
-    <w:p>
-      <w:pPr>
-        <w:rPr>
-          <w:b/>
-        </w:rPr>
-      </w:pPr>
-    </w:p>
-    <w:p>
-      <w:pPr>
-        <w:rPr>
-          <w:b/>
-        </w:rPr>
-      </w:pPr>
-      <w:r>
-        <w:rPr>
-          <w:b/>
-        </w:rPr>
-        <w:t>User types in Azure AD:</w:t>
+      <w:r>
+        <w:br/>
+        <w:t xml:space="preserve">Azure AD Connect (at on-premise) </w:t>
+      </w:r>
+      <w:r>
+        <w:sym w:font="Wingdings" w:char="F0E0"/>
+      </w:r>
+      <w:r>
+        <w:t xml:space="preserve"> Additional tasks </w:t>
+      </w:r>
+      <w:r>
+        <w:sym w:font="Wingdings" w:char="F0E0"/>
+      </w:r>
+      <w:r>
+        <w:t xml:space="preserve"> Customize Sync Options </w:t>
+      </w:r>
+      <w:r>
+        <w:sym w:font="Wingdings" w:char="F0E0"/>
+      </w:r>
+      <w:r>
+        <w:t xml:space="preserve"> Connect to Directories </w:t>
+      </w:r>
+      <w:r>
+        <w:sym w:font="Wingdings" w:char="F0E0"/>
+      </w:r>
+      <w:r>
+        <w:t xml:space="preserve"> Domain and OU filtering </w:t>
+      </w:r>
+      <w:r>
+        <w:sym w:font="Wingdings" w:char="F0E0"/>
+      </w:r>
+      <w:r>
+        <w:t xml:space="preserve"> Optional Features </w:t>
+      </w:r>
+      <w:r>
+        <w:sym w:font="Wingdings" w:char="F0E0"/>
+      </w:r>
+      <w:r>
+        <w:t xml:space="preserve"> Password writeback</w:t>
+      </w:r>
+      <w:r>
+        <w:br/>
+      </w:r>
+    </w:p>
+    <w:p>
+      <w:pPr>
+        <w:pStyle w:val="ListParagraph"/>
+      </w:pPr>
+    </w:p>
+    <w:p>
+      <w:r>
+        <w:t>Azure AD Connect also does:</w:t>
       </w:r>
     </w:p>
     <w:p>
@@ -1136,12 +1189,9 @@
           <w:ilvl w:val="0"/>
           <w:numId w:val="1"/>
         </w:numPr>
-        <w:rPr>
-          <w:b/>
-        </w:rPr>
-      </w:pPr>
-      <w:r>
-        <w:t>Azure Active Directory: cloud native</w:t>
+      </w:pPr>
+      <w:r>
+        <w:t>Sync Service Manager</w:t>
       </w:r>
     </w:p>
     <w:p>
@@ -1151,12 +1201,9 @@
           <w:ilvl w:val="0"/>
           <w:numId w:val="1"/>
         </w:numPr>
-        <w:rPr>
-          <w:b/>
-        </w:rPr>
-      </w:pPr>
-      <w:r>
-        <w:t>External Azure Active Directory (B2B)</w:t>
+      </w:pPr>
+      <w:r>
+        <w:t>Sync Service Web Service Config Tool (web service between on premise AD and Azure AD)</w:t>
       </w:r>
     </w:p>
     <w:p>
@@ -1166,12 +1213,41 @@
           <w:ilvl w:val="0"/>
           <w:numId w:val="1"/>
         </w:numPr>
-        <w:rPr>
-          <w:b/>
-        </w:rPr>
-      </w:pPr>
-      <w:r>
-        <w:t>Invited user: B2B guest user who haven’t yet accepted invite</w:t>
+      </w:pPr>
+      <w:r>
+        <w:t>Sync Rules Editor</w:t>
+      </w:r>
+      <w:bookmarkStart w:id="0" w:name="_GoBack"/>
+      <w:bookmarkEnd w:id="0"/>
+    </w:p>
+    <w:p>
+      <w:pPr>
+        <w:pBdr>
+          <w:bottom w:val="single" w:sz="6" w:space="1" w:color="auto"/>
+        </w:pBdr>
+      </w:pPr>
+      <w:r>
+        <w:t>Azure AD Sync: runs every 30 mins</w:t>
+      </w:r>
+    </w:p>
+    <w:p>
+      <w:pPr>
+        <w:rPr>
+          <w:b/>
+        </w:rPr>
+      </w:pPr>
+    </w:p>
+    <w:p>
+      <w:pPr>
+        <w:rPr>
+          <w:b/>
+        </w:rPr>
+      </w:pPr>
+      <w:r>
+        <w:rPr>
+          <w:b/>
+        </w:rPr>
+        <w:t>User types in Azure AD:</w:t>
       </w:r>
     </w:p>
     <w:p>
@@ -1186,7 +1262,7 @@
         </w:rPr>
       </w:pPr>
       <w:r>
-        <w:t>Microsoft account: B2B guest user who had to create Microsoft account at invite redeem</w:t>
+        <w:t>Azure Active Directory: cloud native</w:t>
       </w:r>
     </w:p>
     <w:p>
@@ -1201,100 +1277,7 @@
         </w:rPr>
       </w:pPr>
       <w:r>
-        <w:t>Windows Server AD: local AD identity which has been synced up to the Azure AD tenant</w:t>
-      </w:r>
-    </w:p>
-    <w:p>
-      <w:r>
-        <w:rPr>
-          <w:b/>
-        </w:rPr>
-        <w:t>How to enable MFA?</w:t>
-      </w:r>
-      <w:r>
-        <w:t xml:space="preserve"> Via an conditional access policy</w:t>
-      </w:r>
-      <w:bookmarkStart w:id="0" w:name="_GoBack"/>
-      <w:bookmarkEnd w:id="0"/>
-    </w:p>
-    <w:p>
-      <w:r>
-        <w:t>AD Licenses are licensed per user: all involved users, admins must be assigned to appropriate Azure AD license (Licenses blade in Azure AD tenant)</w:t>
-      </w:r>
-    </w:p>
-    <w:p>
-      <w:r>
-        <w:rPr>
-          <w:b/>
-        </w:rPr>
-        <w:t>PIM:</w:t>
-      </w:r>
-      <w:r>
-        <w:t xml:space="preserve"> Privileged Identity Management</w:t>
-      </w:r>
-      <w:r>
-        <w:t xml:space="preserve"> (eg. give admins just in time, time restricted admin access to Azure AD or resources)</w:t>
-      </w:r>
-    </w:p>
-    <w:p/>
-    <w:p>
-      <w:pPr>
-        <w:rPr>
-          <w:b/>
-        </w:rPr>
-      </w:pPr>
-      <w:r>
-        <w:t>Access review process: role assignment/membership review (collaborate, give a guy PIM to review his own team, etc)</w:t>
-      </w:r>
-      <w:r>
-        <w:br/>
-        <w:t xml:space="preserve">- </w:t>
-      </w:r>
-      <w:r>
-        <w:rPr>
-          <w:b/>
-        </w:rPr>
-        <w:t>Access Reviews</w:t>
-      </w:r>
-      <w:r>
-        <w:t xml:space="preserve"> blade:                                                    Azure AD groups, apps</w:t>
-      </w:r>
-      <w:r>
-        <w:br/>
-        <w:t xml:space="preserve">- </w:t>
-      </w:r>
-      <w:r>
-        <w:rPr>
-          <w:b/>
-        </w:rPr>
-        <w:t>Azure AD Privileged Identity Management</w:t>
-      </w:r>
-      <w:r>
-        <w:t xml:space="preserve"> blade:   Azure AD, Azure resource </w:t>
-      </w:r>
-      <w:r>
-        <w:rPr>
-          <w:b/>
-        </w:rPr>
-        <w:t>roles</w:t>
-      </w:r>
-    </w:p>
-    <w:p>
-      <w:pPr>
-        <w:rPr>
-          <w:b/>
-        </w:rPr>
-      </w:pPr>
-    </w:p>
-    <w:p>
-      <w:r>
-        <w:rPr>
-          <w:b/>
-        </w:rPr>
-        <w:t xml:space="preserve">IdP: </w:t>
-      </w:r>
-      <w:r>
-        <w:t>Azure AD Identity Protection (p2 feature) – detect potential vulnerabilities, configure automatic remediation for events</w:t>
+        <w:t>External Azure Active Directory (B2B)</w:t>
       </w:r>
     </w:p>
     <w:p>
@@ -1304,9 +1287,12 @@
           <w:ilvl w:val="0"/>
           <w:numId w:val="1"/>
         </w:numPr>
-      </w:pPr>
-      <w:r>
-        <w:t>MFA registration policy</w:t>
+        <w:rPr>
+          <w:b/>
+        </w:rPr>
+      </w:pPr>
+      <w:r>
+        <w:t>Invited user: B2B guest user who haven’t yet accepted invite</w:t>
       </w:r>
     </w:p>
     <w:p>
@@ -1316,9 +1302,12 @@
           <w:ilvl w:val="0"/>
           <w:numId w:val="1"/>
         </w:numPr>
-      </w:pPr>
-      <w:r>
-        <w:t>User risk policy: user behavior threshold triggers this, then blocks/enables access to Azure AD backed apps</w:t>
+        <w:rPr>
+          <w:b/>
+        </w:rPr>
+      </w:pPr>
+      <w:r>
+        <w:t>Microsoft account: B2B guest user who had to create Microsoft account at invite redeem</w:t>
       </w:r>
     </w:p>
     <w:p>
@@ -1328,6 +1317,136 @@
           <w:ilvl w:val="0"/>
           <w:numId w:val="1"/>
         </w:numPr>
+        <w:rPr>
+          <w:b/>
+        </w:rPr>
+      </w:pPr>
+      <w:r>
+        <w:t>Windows Server AD: local AD identity which has been synced up to the Azure AD tenant</w:t>
+      </w:r>
+    </w:p>
+    <w:p>
+      <w:r>
+        <w:rPr>
+          <w:b/>
+        </w:rPr>
+        <w:t>How to enable MFA?</w:t>
+      </w:r>
+      <w:r>
+        <w:t xml:space="preserve"> Via an conditional access policy</w:t>
+      </w:r>
+    </w:p>
+    <w:p>
+      <w:r>
+        <w:t>AD Licenses are licensed per user: all involved users, admins must be assigned to appropriate Azure AD license (Licenses blade in Azure AD tenant)</w:t>
+      </w:r>
+    </w:p>
+    <w:p>
+      <w:r>
+        <w:rPr>
+          <w:b/>
+        </w:rPr>
+        <w:t>PIM:</w:t>
+      </w:r>
+      <w:r>
+        <w:t xml:space="preserve"> Privileged Identity Management</w:t>
+      </w:r>
+      <w:r>
+        <w:t xml:space="preserve"> (eg. give admins just in time, time restricted admin access to Azure AD or resources)</w:t>
+      </w:r>
+    </w:p>
+    <w:p/>
+    <w:p>
+      <w:pPr>
+        <w:rPr>
+          <w:b/>
+        </w:rPr>
+      </w:pPr>
+      <w:r>
+        <w:t>Access review process: role assignment/membership review (collaborate, give a guy PIM to review his own team, etc)</w:t>
+      </w:r>
+      <w:r>
+        <w:br/>
+        <w:t xml:space="preserve">- </w:t>
+      </w:r>
+      <w:r>
+        <w:rPr>
+          <w:b/>
+        </w:rPr>
+        <w:t>Access Reviews</w:t>
+      </w:r>
+      <w:r>
+        <w:t xml:space="preserve"> blade:                                                    Azure AD groups, apps</w:t>
+      </w:r>
+      <w:r>
+        <w:br/>
+        <w:t xml:space="preserve">- </w:t>
+      </w:r>
+      <w:r>
+        <w:rPr>
+          <w:b/>
+        </w:rPr>
+        <w:t>Azure AD Privileged Identity Management</w:t>
+      </w:r>
+      <w:r>
+        <w:t xml:space="preserve"> blade:   Azure AD, Azure resource </w:t>
+      </w:r>
+      <w:r>
+        <w:rPr>
+          <w:b/>
+        </w:rPr>
+        <w:t>roles</w:t>
+      </w:r>
+    </w:p>
+    <w:p>
+      <w:pPr>
+        <w:rPr>
+          <w:b/>
+        </w:rPr>
+      </w:pPr>
+    </w:p>
+    <w:p>
+      <w:r>
+        <w:rPr>
+          <w:b/>
+        </w:rPr>
+        <w:t xml:space="preserve">IdP: </w:t>
+      </w:r>
+      <w:r>
+        <w:t>Azure AD Identity Protection (p2 feature) – detect potential vulnerabilities, configure automatic remediation for events</w:t>
+      </w:r>
+    </w:p>
+    <w:p>
+      <w:pPr>
+        <w:pStyle w:val="ListParagraph"/>
+        <w:numPr>
+          <w:ilvl w:val="0"/>
+          <w:numId w:val="1"/>
+        </w:numPr>
+      </w:pPr>
+      <w:r>
+        <w:t>MFA registration policy</w:t>
+      </w:r>
+    </w:p>
+    <w:p>
+      <w:pPr>
+        <w:pStyle w:val="ListParagraph"/>
+        <w:numPr>
+          <w:ilvl w:val="0"/>
+          <w:numId w:val="1"/>
+        </w:numPr>
+      </w:pPr>
+      <w:r>
+        <w:t>User risk policy: user behavior threshold triggers this, then blocks/enables access to Azure AD backed apps</w:t>
+      </w:r>
+    </w:p>
+    <w:p>
+      <w:pPr>
+        <w:pStyle w:val="ListParagraph"/>
+        <w:numPr>
+          <w:ilvl w:val="0"/>
+          <w:numId w:val="1"/>
+        </w:numPr>
       </w:pPr>
       <w:r>
         <w:t xml:space="preserve">Sign-in risk policy: failed signing in 3 times? </w:t>
@@ -1369,7 +1488,6 @@
         </w:rPr>
       </w:pPr>
       <w:r>
-        <w:lastRenderedPageBreak/>
         <w:t>Azure AD joined devices may or may not be connected to on premises Ads, Group Policy is not supported in Azure</w:t>
       </w:r>
       <w:r>
@@ -2369,7 +2487,7 @@
 </file>
 
 <file path=customXml/itemProps1.xml><?xml version="1.0" encoding="utf-8"?>
-<ds:datastoreItem xmlns:ds="http://schemas.openxmlformats.org/officeDocument/2006/customXml" ds:itemID="{8C634FFA-DE04-4F3E-A116-7A37447B177D}">
+<ds:datastoreItem xmlns:ds="http://schemas.openxmlformats.org/officeDocument/2006/customXml" ds:itemID="{3FEB36FA-4784-4100-BFD2-556D8BB3CBA7}">
   <ds:schemaRefs>
     <ds:schemaRef ds:uri="http://schemas.openxmlformats.org/officeDocument/2006/bibliography"/>
   </ds:schemaRefs>

</xml_diff>